<commit_message>
updating the project document - adding to the reference and cache parts
</commit_message>
<xml_diff>
--- a/Report/ECE3242_project.docx
+++ b/Report/ECE3242_project.docx
@@ -56,7 +56,16 @@
         <w:pStyle w:val="Title"/>
       </w:pPr>
       <w:r>
-        <w:t>Author Note</w:t>
+        <w:t>ECE 3242</w:t>
+      </w:r>
+    </w:p>
+    <w:p>
+      <w:pPr>
+        <w:ind w:firstLine="0"/>
+        <w:jc w:val="center"/>
+      </w:pPr>
+      <w:r>
+        <w:t>Winter 2016</w:t>
       </w:r>
     </w:p>
     <w:p>
@@ -1012,17 +1021,17 @@
     <w:p/>
     <w:p/>
     <w:p/>
-    <w:p/>
     <w:p>
       <w:pPr>
         <w:pStyle w:val="Heading1"/>
-      </w:pPr>
+        <w:jc w:val="left"/>
+      </w:pPr>
+      <w:bookmarkStart w:id="1" w:name="_Toc446175260"/>
     </w:p>
     <w:p>
       <w:pPr>
         <w:pStyle w:val="Heading1"/>
       </w:pPr>
-      <w:bookmarkStart w:id="1" w:name="_Toc446175260"/>
       <w:r>
         <w:t>Reference System</w:t>
       </w:r>
@@ -1074,7 +1083,13 @@
         <w:jc w:val="both"/>
       </w:pPr>
       <w:r>
-        <w:t xml:space="preserve">The speed of memory module is controlled by the memory clock, which has to be changed to 1/8 of the CPU clock. iii. </w:t>
+        <w:t>The speed of memory module is controlled by the memory clock, which has to be chang</w:t>
+      </w:r>
+      <w:r>
+        <w:t>ed to 1/8 of the CPU clock.</w:t>
+      </w:r>
+      <w:r>
+        <w:t xml:space="preserve"> </w:t>
       </w:r>
     </w:p>
     <w:p>
@@ -1124,7 +1139,13 @@
         <w:t>nual provided. We have used the</w:t>
       </w:r>
       <w:r>
-        <w:t>“.</w:t>
+        <w:t xml:space="preserve"> </w:t>
+      </w:r>
+      <w:r>
+        <w:t>“</w:t>
+      </w:r>
+      <w:r>
+        <w:t>.</w:t>
       </w:r>
       <w:proofErr w:type="spellStart"/>
       <w:r>
@@ -1132,10 +1153,13 @@
       </w:r>
       <w:proofErr w:type="spellEnd"/>
       <w:r>
+        <w:t>”</w:t>
+      </w:r>
+      <w:r>
         <w:t xml:space="preserve"> </w:t>
       </w:r>
       <w:r>
-        <w:t>“file</w:t>
+        <w:t>file</w:t>
       </w:r>
       <w:r>
         <w:t xml:space="preserve"> format to implement the memory. A for loop was used in the top level entity to reduce the memory clock to 1/8</w:t>
@@ -1191,35 +1215,96 @@
         <w:jc w:val="both"/>
       </w:pPr>
       <w:r>
+        <w:t>The m9k memory does operate at 1/8</w:t>
+      </w:r>
+      <w:r>
         <w:rPr>
-          <w:rStyle w:val="Heading4Char"/>
+          <w:vertAlign w:val="superscript"/>
+        </w:rPr>
+        <w:t>th</w:t>
+      </w:r>
+      <w:r>
+        <w:t xml:space="preserve"> the speed of the system clock, but it is always running. This means that the memory access time has the potential to take a </w:t>
+      </w:r>
+      <w:r>
+        <w:t>variable number of clock cycles, but this kind of memory access is the same for both the reference and enhanced system!</w:t>
+      </w:r>
+      <w:r>
+        <w:t xml:space="preserve"> In the code for memory access, a </w:t>
+      </w:r>
+      <w:r>
+        <w:t xml:space="preserve">memory ready </w:t>
+      </w:r>
+      <w:r>
+        <w:t xml:space="preserve">flag is set to observe when the memory has completed reading and writing. This </w:t>
+      </w:r>
+      <w:r>
+        <w:t xml:space="preserve">memory ready </w:t>
+      </w:r>
+      <w:r>
+        <w:t xml:space="preserve">flag waits for two rising edges as the m9k </w:t>
+      </w:r>
+      <w:r>
+        <w:lastRenderedPageBreak/>
+        <w:t xml:space="preserve">memory takes this long to process the command. Therefore, the time it takes to access memory depends on when the read and write flags are triggered. </w:t>
+      </w:r>
+      <w:r>
+        <w:t>Since the</w:t>
+      </w:r>
+      <w:r>
+        <w:t xml:space="preserve"> </w:t>
+      </w:r>
+      <w:r>
+        <w:t>memory ready</w:t>
+      </w:r>
+      <w:r>
+        <w:t xml:space="preserve"> flag </w:t>
+      </w:r>
+      <w:r>
+        <w:t>could be triggered at any time relative to the 1/8</w:t>
+      </w:r>
+      <w:r>
+        <w:rPr>
+          <w:vertAlign w:val="superscript"/>
+        </w:rPr>
+        <w:t>th</w:t>
+      </w:r>
+      <w:r>
+        <w:t xml:space="preserve"> memory clock</w:t>
+      </w:r>
+      <w:r>
+        <w:t>, the range of cycles memory access can take is between 9 and 15 cycles per access.</w:t>
+      </w:r>
+      <w:r>
+        <w:t xml:space="preserve"> </w:t>
+      </w:r>
+      <w:r>
+        <w:t>This is kept consistent for both the reference and enhanced systems though.</w:t>
+      </w:r>
+    </w:p>
+    <w:p>
+      <w:pPr>
+        <w:jc w:val="both"/>
+      </w:pPr>
+      <w:r>
+        <w:rPr>
+          <w:b/>
+          <w:i/>
         </w:rPr>
         <w:t>Note</w:t>
       </w:r>
       <w:r>
         <w:rPr>
-          <w:rStyle w:val="Heading4Char"/>
+          <w:b/>
         </w:rPr>
-        <w:t>.</w:t>
+        <w:t xml:space="preserve">. </w:t>
+      </w:r>
+      <w:r>
+        <w:t>Things to be noted about the design choices made, ambiguities and other relevant information.</w:t>
       </w:r>
       <w:r>
         <w:t xml:space="preserve"> </w:t>
       </w:r>
-      <w:r>
-        <w:t>Things to be noted about the design choices made, ambiguities and other relevant information.</w:t>
-      </w:r>
-      <w:r>
-        <w:t xml:space="preserve"> </w:t>
-      </w:r>
-    </w:p>
-    <w:p>
-      <w:pPr>
-        <w:ind w:firstLine="0"/>
-        <w:rPr>
-          <w:b/>
-          <w:bCs/>
-        </w:rPr>
-      </w:pPr>
     </w:p>
     <w:p>
       <w:pPr>
@@ -1236,20 +1321,11 @@
           <w:rStyle w:val="Heading3Char"/>
         </w:rPr>
       </w:pPr>
-    </w:p>
-    <w:p>
-      <w:pPr>
-        <w:ind w:firstLine="0"/>
+      <w:bookmarkStart w:id="4" w:name="_Toc446175263"/>
+      <w:r>
         <w:rPr>
           <w:rStyle w:val="Heading3Char"/>
         </w:rPr>
-      </w:pPr>
-      <w:bookmarkStart w:id="4" w:name="_Toc446175263"/>
-      <w:r>
-        <w:rPr>
-          <w:rStyle w:val="Heading3Char"/>
-        </w:rPr>
-        <w:lastRenderedPageBreak/>
         <w:t>Matrix addition</w:t>
       </w:r>
       <w:bookmarkEnd w:id="4"/>
@@ -1299,15 +1375,7 @@
         <w:t>]</w:t>
       </w:r>
       <w:r>
-        <w:t xml:space="preserve"> &lt;= </w:t>
-      </w:r>
-      <w:proofErr w:type="spellStart"/>
-      <w:r>
-        <w:t>mem</w:t>
-      </w:r>
-      <w:proofErr w:type="spellEnd"/>
-      <w:r>
-        <w:t>[RF[r1]]</w:t>
+        <w:t xml:space="preserve"> &lt;= mem[RF[r1]]</w:t>
       </w:r>
       <w:r>
         <w:t>.</w:t>
@@ -1395,57 +1463,6 @@
         </w:rPr>
       </w:pPr>
     </w:p>
-    <w:p>
-      <w:pPr>
-        <w:rPr>
-          <w:noProof/>
-        </w:rPr>
-      </w:pPr>
-    </w:p>
-    <w:p>
-      <w:pPr>
-        <w:rPr>
-          <w:noProof/>
-        </w:rPr>
-      </w:pPr>
-    </w:p>
-    <w:p>
-      <w:pPr>
-        <w:rPr>
-          <w:noProof/>
-        </w:rPr>
-      </w:pPr>
-    </w:p>
-    <w:p>
-      <w:pPr>
-        <w:rPr>
-          <w:noProof/>
-        </w:rPr>
-      </w:pPr>
-    </w:p>
-    <w:p>
-      <w:pPr>
-        <w:rPr>
-          <w:noProof/>
-        </w:rPr>
-      </w:pPr>
-    </w:p>
-    <w:p>
-      <w:pPr>
-        <w:rPr>
-          <w:noProof/>
-        </w:rPr>
-      </w:pPr>
-    </w:p>
-    <w:p>
-      <w:pPr>
-        <w:rPr>
-          <w:noProof/>
-        </w:rPr>
-      </w:pPr>
-    </w:p>
-    <w:p/>
-    <w:p/>
     <w:sdt>
       <w:sdtPr>
         <w:rPr>
@@ -1463,6 +1480,7 @@
         </w:rPr>
       </w:sdtEndPr>
       <w:sdtContent>
+        <w:bookmarkStart w:id="5" w:name="_Toc446175264" w:displacedByCustomXml="prev"/>
         <w:p>
           <w:pPr>
             <w:pStyle w:val="Heading1"/>
@@ -1470,15 +1488,6 @@
               <w:rFonts w:asciiTheme="minorHAnsi" w:eastAsiaTheme="minorEastAsia" w:hAnsiTheme="minorHAnsi" w:cstheme="minorBidi"/>
             </w:rPr>
           </w:pPr>
-        </w:p>
-        <w:p>
-          <w:pPr>
-            <w:pStyle w:val="Heading1"/>
-            <w:rPr>
-              <w:rFonts w:asciiTheme="minorHAnsi" w:eastAsiaTheme="minorEastAsia" w:hAnsiTheme="minorHAnsi" w:cstheme="minorBidi"/>
-            </w:rPr>
-          </w:pPr>
-          <w:bookmarkStart w:id="5" w:name="_Toc446175264"/>
           <w:r>
             <w:t>Enhanced</w:t>
           </w:r>
@@ -1493,6 +1502,21 @@
           </w:pPr>
           <w:r>
             <w:t>This architecture was implemented using the reference system as a base. It is to be tested using the same benchmark that was used to test the reference system. The cache system is expected to provide faster execution time compared to the reference system</w:t>
+          </w:r>
+          <w:r>
+            <w:t xml:space="preserve">. </w:t>
+          </w:r>
+          <w:r>
+            <w:t>Through testing, it was found that t</w:t>
+          </w:r>
+          <w:r>
+            <w:t xml:space="preserve">he </w:t>
+          </w:r>
+          <w:r>
+            <w:t>enhanced cache</w:t>
+          </w:r>
+          <w:r>
+            <w:t xml:space="preserve"> system executes the benchmark program faster than the reference system.</w:t>
           </w:r>
         </w:p>
         <w:p>
@@ -1661,9 +1685,69 @@
         </w:p>
         <w:p>
           <w:pPr>
+            <w:jc w:val="both"/>
+          </w:pPr>
+          <w:r>
+            <w:t xml:space="preserve">Cache controller. The cache controller is the interface between the CPU and its memory. </w:t>
+          </w:r>
+          <w:r>
+            <w:t xml:space="preserve">All memory accesses are handled by the cache controller. </w:t>
+          </w:r>
+          <w:r>
+            <w:t xml:space="preserve">The way this is implemented is through a handshaking procedure. </w:t>
+          </w:r>
+          <w:r>
+            <w:t xml:space="preserve">When memory access is needed, </w:t>
+          </w:r>
+          <w:r>
+            <w:t>the controller in the CPU waits and triggers a flag for memory to be accessed. The cache controller processes the request and then triggers a flag that memory is ready to be used by the CPU.</w:t>
+          </w:r>
+          <w:r>
+            <w:t xml:space="preserve"> </w:t>
+          </w:r>
+        </w:p>
+        <w:p>
+          <w:pPr>
             <w:ind w:firstLine="0"/>
             <w:jc w:val="both"/>
           </w:pPr>
+          <w:r>
+            <w:lastRenderedPageBreak/>
+            <w:t xml:space="preserve">The cache controller has finite state machine. This </w:t>
+          </w:r>
+          <w:r>
+            <w:t xml:space="preserve">is the </w:t>
+          </w:r>
+          <w:r>
+            <w:t>way it differentiates between the incoming read/write signals and whether it can acc</w:t>
+          </w:r>
+          <w:bookmarkStart w:id="8" w:name="_GoBack"/>
+          <w:bookmarkEnd w:id="8"/>
+          <w:r>
+            <w:t>ess cache memory or main memory.</w:t>
+          </w:r>
+          <w:r>
+            <w:t xml:space="preserve"> State S0 is the initialized</w:t>
+          </w:r>
+        </w:p>
+        <w:p>
+          <w:pPr>
+            <w:ind w:firstLine="0"/>
+            <w:jc w:val="both"/>
+          </w:pPr>
+          <w:r>
+            <w:tab/>
+          </w:r>
+          <w:r>
+            <w:rPr>
+              <w:b/>
+              <w:i/>
+            </w:rPr>
+            <w:t xml:space="preserve">Memory access. </w:t>
+          </w:r>
+          <w:r>
+            <w:t xml:space="preserve">The cache controller handles all mm </w:t>
+          </w:r>
         </w:p>
         <w:p>
           <w:pPr>
@@ -1705,7 +1789,7 @@
               <w:b/>
             </w:rPr>
           </w:pPr>
-          <w:bookmarkStart w:id="8" w:name="_Toc446175267"/>
+          <w:bookmarkStart w:id="9" w:name="_Toc446175267"/>
           <w:r>
             <w:rPr>
               <w:b/>
@@ -1713,7 +1797,7 @@
             <w:lastRenderedPageBreak/>
             <w:t>References</w:t>
           </w:r>
-          <w:bookmarkEnd w:id="8"/>
+          <w:bookmarkEnd w:id="9"/>
         </w:p>
         <w:p>
           <w:pPr>
@@ -1921,7 +2005,7 @@
           <w:b/>
         </w:rPr>
       </w:pPr>
-      <w:bookmarkStart w:id="9" w:name="_Toc446175268"/>
+      <w:bookmarkStart w:id="10" w:name="_Toc446175268"/>
       <w:r>
         <w:rPr>
           <w:b/>
@@ -1929,7 +2013,7 @@
         <w:lastRenderedPageBreak/>
         <w:t>Appendix A</w:t>
       </w:r>
-      <w:bookmarkEnd w:id="9"/>
+      <w:bookmarkEnd w:id="10"/>
     </w:p>
     <w:p>
       <w:pPr>
@@ -1948,7 +2032,7 @@
           <w:b/>
         </w:rPr>
       </w:pPr>
-      <w:bookmarkStart w:id="10" w:name="_Toc446175269"/>
+      <w:bookmarkStart w:id="11" w:name="_Toc446175269"/>
       <w:r>
         <w:rPr>
           <w:b/>
@@ -1956,7 +2040,7 @@
         <w:lastRenderedPageBreak/>
         <w:t>Figures</w:t>
       </w:r>
-      <w:bookmarkEnd w:id="10"/>
+      <w:bookmarkEnd w:id="11"/>
       <w:r>
         <w:rPr>
           <w:b/>
@@ -2035,12 +2119,7 @@
         <w:t xml:space="preserve">Figure 1: </w:t>
       </w:r>
       <w:r>
-        <w:t>Look thro</w:t>
-      </w:r>
-      <w:bookmarkStart w:id="11" w:name="_GoBack"/>
-      <w:bookmarkEnd w:id="11"/>
-      <w:r>
-        <w:t>ugh cache structure</w:t>
+        <w:t>Look through cache structure</w:t>
       </w:r>
       <w:r>
         <w:t xml:space="preserve"> [1]</w:t>
@@ -2216,6 +2295,7 @@
       </w:footnotePr>
       <w:pgSz w:w="12240" w:h="15840" w:code="1"/>
       <w:pgMar w:top="1440" w:right="1440" w:bottom="1440" w:left="1440" w:header="720" w:footer="720" w:gutter="0"/>
+      <w:pgNumType w:start="0"/>
       <w:cols w:space="720"/>
       <w:titlePg/>
       <w:docGrid w:linePitch="360"/>
@@ -2371,45 +2451,13 @@
       </w:rPr>
       <w:ptab w:relativeTo="margin" w:alignment="right" w:leader="none"/>
     </w:r>
-    <w:r>
-      <w:rPr>
-        <w:rStyle w:val="Strong"/>
-      </w:rPr>
-      <w:fldChar w:fldCharType="begin"/>
-    </w:r>
-    <w:r>
-      <w:rPr>
-        <w:rStyle w:val="Strong"/>
-      </w:rPr>
-      <w:instrText xml:space="preserve"> PAGE   \* MERGEFORMAT </w:instrText>
-    </w:r>
-    <w:r>
-      <w:rPr>
-        <w:rStyle w:val="Strong"/>
-      </w:rPr>
-      <w:fldChar w:fldCharType="separate"/>
-    </w:r>
-    <w:r>
-      <w:rPr>
-        <w:rStyle w:val="Strong"/>
-        <w:noProof/>
-      </w:rPr>
-      <w:t>1</w:t>
-    </w:r>
-    <w:r>
-      <w:rPr>
-        <w:rStyle w:val="Strong"/>
-        <w:noProof/>
-      </w:rPr>
-      <w:fldChar w:fldCharType="end"/>
-    </w:r>
   </w:p>
 </w:hdr>
 </file>
 
 <file path=word/numbering.xml><?xml version="1.0" encoding="utf-8"?>
 <w:numbering xmlns:wpc="http://schemas.microsoft.com/office/word/2010/wordprocessingCanvas" xmlns:mc="http://schemas.openxmlformats.org/markup-compatibility/2006" xmlns:o="urn:schemas-microsoft-com:office:office" xmlns:r="http://schemas.openxmlformats.org/officeDocument/2006/relationships" xmlns:m="http://schemas.openxmlformats.org/officeDocument/2006/math" xmlns:v="urn:schemas-microsoft-com:vml" xmlns:wp14="http://schemas.microsoft.com/office/word/2010/wordprocessingDrawing" xmlns:wp="http://schemas.openxmlformats.org/drawingml/2006/wordprocessingDrawing" xmlns:w10="urn:schemas-microsoft-com:office:word" xmlns:w="http://schemas.openxmlformats.org/wordprocessingml/2006/main" xmlns:w14="http://schemas.microsoft.com/office/word/2010/wordml" xmlns:w15="http://schemas.microsoft.com/office/word/2012/wordml" xmlns:wpg="http://schemas.microsoft.com/office/word/2010/wordprocessingGroup" xmlns:wpi="http://schemas.microsoft.com/office/word/2010/wordprocessingInk" xmlns:wne="http://schemas.microsoft.com/office/word/2006/wordml" xmlns:wps="http://schemas.microsoft.com/office/word/2010/wordprocessingShape" mc:Ignorable="w14 w15 wp14">
-  <w:abstractNum w:abstractNumId="0">
+  <w:abstractNum w:abstractNumId="0" w15:restartNumberingAfterBreak="0">
     <w:nsid w:val="FFFFFF7C"/>
     <w:multiLevelType w:val="singleLevel"/>
     <w:tmpl w:val="6ED08D94"/>
@@ -2427,7 +2475,7 @@
       </w:pPr>
     </w:lvl>
   </w:abstractNum>
-  <w:abstractNum w:abstractNumId="1">
+  <w:abstractNum w:abstractNumId="1" w15:restartNumberingAfterBreak="0">
     <w:nsid w:val="FFFFFF7D"/>
     <w:multiLevelType w:val="singleLevel"/>
     <w:tmpl w:val="3D5203EE"/>
@@ -2445,7 +2493,7 @@
       </w:pPr>
     </w:lvl>
   </w:abstractNum>
-  <w:abstractNum w:abstractNumId="2">
+  <w:abstractNum w:abstractNumId="2" w15:restartNumberingAfterBreak="0">
     <w:nsid w:val="FFFFFF7E"/>
     <w:multiLevelType w:val="singleLevel"/>
     <w:tmpl w:val="9984C7AA"/>
@@ -2463,7 +2511,7 @@
       </w:pPr>
     </w:lvl>
   </w:abstractNum>
-  <w:abstractNum w:abstractNumId="3">
+  <w:abstractNum w:abstractNumId="3" w15:restartNumberingAfterBreak="0">
     <w:nsid w:val="FFFFFF7F"/>
     <w:multiLevelType w:val="singleLevel"/>
     <w:tmpl w:val="94D2CA36"/>
@@ -2481,7 +2529,7 @@
       </w:pPr>
     </w:lvl>
   </w:abstractNum>
-  <w:abstractNum w:abstractNumId="4">
+  <w:abstractNum w:abstractNumId="4" w15:restartNumberingAfterBreak="0">
     <w:nsid w:val="FFFFFF80"/>
     <w:multiLevelType w:val="singleLevel"/>
     <w:tmpl w:val="17BCEBA6"/>
@@ -2502,7 +2550,7 @@
       </w:rPr>
     </w:lvl>
   </w:abstractNum>
-  <w:abstractNum w:abstractNumId="5">
+  <w:abstractNum w:abstractNumId="5" w15:restartNumberingAfterBreak="0">
     <w:nsid w:val="FFFFFF81"/>
     <w:multiLevelType w:val="singleLevel"/>
     <w:tmpl w:val="7D386FFE"/>
@@ -2523,7 +2571,7 @@
       </w:rPr>
     </w:lvl>
   </w:abstractNum>
-  <w:abstractNum w:abstractNumId="6">
+  <w:abstractNum w:abstractNumId="6" w15:restartNumberingAfterBreak="0">
     <w:nsid w:val="FFFFFF82"/>
     <w:multiLevelType w:val="singleLevel"/>
     <w:tmpl w:val="D73A80FE"/>
@@ -2544,7 +2592,7 @@
       </w:rPr>
     </w:lvl>
   </w:abstractNum>
-  <w:abstractNum w:abstractNumId="7">
+  <w:abstractNum w:abstractNumId="7" w15:restartNumberingAfterBreak="0">
     <w:nsid w:val="FFFFFF83"/>
     <w:multiLevelType w:val="singleLevel"/>
     <w:tmpl w:val="0AB08068"/>
@@ -2565,7 +2613,7 @@
       </w:rPr>
     </w:lvl>
   </w:abstractNum>
-  <w:abstractNum w:abstractNumId="8">
+  <w:abstractNum w:abstractNumId="8" w15:restartNumberingAfterBreak="0">
     <w:nsid w:val="FFFFFF88"/>
     <w:multiLevelType w:val="singleLevel"/>
     <w:tmpl w:val="D6E00290"/>
@@ -2586,7 +2634,7 @@
       </w:rPr>
     </w:lvl>
   </w:abstractNum>
-  <w:abstractNum w:abstractNumId="9">
+  <w:abstractNum w:abstractNumId="9" w15:restartNumberingAfterBreak="0">
     <w:nsid w:val="FFFFFF89"/>
     <w:multiLevelType w:val="singleLevel"/>
     <w:tmpl w:val="D6FC344C"/>
@@ -2607,7 +2655,7 @@
       </w:rPr>
     </w:lvl>
   </w:abstractNum>
-  <w:abstractNum w:abstractNumId="10">
+  <w:abstractNum w:abstractNumId="10" w15:restartNumberingAfterBreak="0">
     <w:nsid w:val="020F264E"/>
     <w:multiLevelType w:val="hybridMultilevel"/>
     <w:tmpl w:val="DE6EE0BC"/>
@@ -2697,7 +2745,7 @@
       </w:pPr>
     </w:lvl>
   </w:abstractNum>
-  <w:abstractNum w:abstractNumId="11">
+  <w:abstractNum w:abstractNumId="11" w15:restartNumberingAfterBreak="0">
     <w:nsid w:val="2D6541D5"/>
     <w:multiLevelType w:val="hybridMultilevel"/>
     <w:tmpl w:val="2992334E"/>
@@ -2786,7 +2834,7 @@
       </w:pPr>
     </w:lvl>
   </w:abstractNum>
-  <w:abstractNum w:abstractNumId="12">
+  <w:abstractNum w:abstractNumId="12" w15:restartNumberingAfterBreak="0">
     <w:nsid w:val="6F4D338A"/>
     <w:multiLevelType w:val="hybridMultilevel"/>
     <w:tmpl w:val="AC0CF6EC"/>
@@ -3512,7 +3560,6 @@
   <w:style w:type="character" w:default="1" w:styleId="DefaultParagraphFont">
     <w:name w:val="Default Paragraph Font"/>
     <w:uiPriority w:val="1"/>
-    <w:semiHidden/>
     <w:unhideWhenUsed/>
   </w:style>
   <w:style w:type="table" w:default="1" w:styleId="TableNormal">
@@ -4213,7 +4260,6 @@
       <w:spacing w:line="240" w:lineRule="auto"/>
     </w:pPr>
     <w:tblPr>
-      <w:tblInd w:w="0" w:type="dxa"/>
       <w:tblBorders>
         <w:top w:val="single" w:sz="4" w:space="0" w:color="auto"/>
         <w:left w:val="single" w:sz="4" w:space="0" w:color="auto"/>
@@ -4222,12 +4268,6 @@
         <w:insideH w:val="single" w:sz="4" w:space="0" w:color="auto"/>
         <w:insideV w:val="single" w:sz="4" w:space="0" w:color="auto"/>
       </w:tblBorders>
-      <w:tblCellMar>
-        <w:top w:w="0" w:type="dxa"/>
-        <w:left w:w="108" w:type="dxa"/>
-        <w:bottom w:w="0" w:type="dxa"/>
-        <w:right w:w="108" w:type="dxa"/>
-      </w:tblCellMar>
     </w:tblPr>
   </w:style>
   <w:style w:type="table" w:styleId="TableGridLight">
@@ -4238,7 +4278,6 @@
       <w:spacing w:line="240" w:lineRule="auto"/>
     </w:pPr>
     <w:tblPr>
-      <w:tblInd w:w="0" w:type="dxa"/>
       <w:tblBorders>
         <w:top w:val="single" w:sz="4" w:space="0" w:color="BFBFBF" w:themeColor="background1" w:themeShade="BF"/>
         <w:left w:val="single" w:sz="4" w:space="0" w:color="BFBFBF" w:themeColor="background1" w:themeShade="BF"/>
@@ -4247,12 +4286,6 @@
         <w:insideH w:val="single" w:sz="4" w:space="0" w:color="BFBFBF" w:themeColor="background1" w:themeShade="BF"/>
         <w:insideV w:val="single" w:sz="4" w:space="0" w:color="BFBFBF" w:themeColor="background1" w:themeShade="BF"/>
       </w:tblBorders>
-      <w:tblCellMar>
-        <w:top w:w="0" w:type="dxa"/>
-        <w:left w:w="108" w:type="dxa"/>
-        <w:bottom w:w="0" w:type="dxa"/>
-        <w:right w:w="108" w:type="dxa"/>
-      </w:tblCellMar>
     </w:tblPr>
   </w:style>
   <w:style w:type="character" w:customStyle="1" w:styleId="Heading6Char">
@@ -5186,17 +5219,10 @@
       <w:ind w:firstLine="0"/>
     </w:pPr>
     <w:tblPr>
-      <w:tblInd w:w="0" w:type="dxa"/>
       <w:tblBorders>
         <w:top w:val="single" w:sz="12" w:space="0" w:color="auto"/>
         <w:bottom w:val="single" w:sz="12" w:space="0" w:color="auto"/>
       </w:tblBorders>
-      <w:tblCellMar>
-        <w:top w:w="0" w:type="dxa"/>
-        <w:left w:w="108" w:type="dxa"/>
-        <w:bottom w:w="0" w:type="dxa"/>
-        <w:right w:w="108" w:type="dxa"/>
-      </w:tblCellMar>
     </w:tblPr>
     <w:tblStylePr w:type="firstRow">
       <w:tblPr/>
@@ -5346,7 +5372,7 @@
     <w:charset w:val="00"/>
     <w:family w:val="roman"/>
     <w:pitch w:val="variable"/>
-    <w:sig w:usb0="E0002AFF" w:usb1="C0007841" w:usb2="00000009" w:usb3="00000000" w:csb0="000001FF" w:csb1="00000000"/>
+    <w:sig w:usb0="E0002EFF" w:usb1="C0007843" w:usb2="00000009" w:usb3="00000000" w:csb0="000001FF" w:csb1="00000000"/>
   </w:font>
   <w:font w:name="SimSun">
     <w:altName w:val="宋体"/>
@@ -5358,18 +5384,20 @@
   </w:font>
   <w:font w:name="SimHei">
     <w:altName w:val="黑体"/>
-    <w:panose1 w:val="02010609060101010101"/>
+    <w:panose1 w:val="02010600030101010101"/>
     <w:charset w:val="86"/>
     <w:family w:val="modern"/>
+    <w:notTrueType/>
     <w:pitch w:val="fixed"/>
-    <w:sig w:usb0="800002BF" w:usb1="38CF7CFA" w:usb2="00000016" w:usb3="00000000" w:csb0="00040001" w:csb1="00000000"/>
+    <w:sig w:usb0="00000001" w:usb1="080E0000" w:usb2="00000010" w:usb3="00000000" w:csb0="00040000" w:csb1="00000000"/>
   </w:font>
   <w:font w:name="Segoe UI">
     <w:panose1 w:val="020B0502040204020203"/>
     <w:charset w:val="00"/>
     <w:family w:val="swiss"/>
+    <w:notTrueType/>
     <w:pitch w:val="variable"/>
-    <w:sig w:usb0="E10022FF" w:usb1="C000E47F" w:usb2="00000029" w:usb3="00000000" w:csb0="000001DF" w:csb1="00000000"/>
+    <w:sig w:usb0="00000003" w:usb1="00000000" w:usb2="00000000" w:usb3="00000000" w:csb0="00000001" w:csb1="00000000"/>
   </w:font>
   <w:font w:name="Consolas">
     <w:panose1 w:val="020B0609020204030204"/>
@@ -5410,6 +5438,7 @@
   </w:compat>
   <w:rsids>
     <w:rsidRoot w:val="0039740F"/>
+    <w:rsid w:val="00213D65"/>
     <w:rsid w:val="0039740F"/>
     <w:rsid w:val="00821004"/>
     <w:rsid w:val="008B6992"/>
@@ -6520,7 +6549,7 @@
 </file>
 
 <file path=customXml/itemProps2.xml><?xml version="1.0" encoding="utf-8"?>
-<ds:datastoreItem xmlns:ds="http://schemas.openxmlformats.org/officeDocument/2006/customXml" ds:itemID="{D50ED455-6B52-44D3-9089-5B053DD61FC5}">
+<ds:datastoreItem xmlns:ds="http://schemas.openxmlformats.org/officeDocument/2006/customXml" ds:itemID="{57108A1F-50AE-41A2-B8A8-CA60FF0A26BB}">
   <ds:schemaRefs>
     <ds:schemaRef ds:uri="http://schemas.openxmlformats.org/officeDocument/2006/bibliography"/>
   </ds:schemaRefs>

</xml_diff>

<commit_message>
adding more information to cache system part
</commit_message>
<xml_diff>
--- a/Report/ECE3242_project.docx
+++ b/Report/ECE3242_project.docx
@@ -999,15 +999,7 @@
         <w:jc w:val="both"/>
       </w:pPr>
       <w:r>
-        <w:t xml:space="preserve">We were tasked to design, simulate and implement a fully associative cache memory system in VHDL using Altera </w:t>
-      </w:r>
-      <w:proofErr w:type="spellStart"/>
-      <w:r>
-        <w:t>Quartus</w:t>
-      </w:r>
-      <w:proofErr w:type="spellEnd"/>
-      <w:r>
-        <w:t xml:space="preserve"> II and to </w:t>
+        <w:t xml:space="preserve">We were tasked to design, simulate and implement a fully associative cache memory system in VHDL using Altera Quartus II and to </w:t>
       </w:r>
       <w:r>
         <w:t>compare it to</w:t>
@@ -1145,13 +1137,8 @@
         <w:t>“</w:t>
       </w:r>
       <w:r>
-        <w:t>.</w:t>
-      </w:r>
-      <w:proofErr w:type="spellStart"/>
-      <w:r>
-        <w:t>mif</w:t>
-      </w:r>
-      <w:proofErr w:type="spellEnd"/>
+        <w:t>.mif</w:t>
+      </w:r>
       <w:r>
         <w:t>”</w:t>
       </w:r>
@@ -1358,15 +1345,7 @@
         </w:rPr>
       </w:pPr>
       <w:r>
-        <w:t xml:space="preserve">Code 8: It is called mov5 and will read the memory location specified in a register and write the information read into a register. The pseudo code for the operation looks like this: </w:t>
-      </w:r>
-      <w:proofErr w:type="gramStart"/>
-      <w:r>
-        <w:t>RF[</w:t>
-      </w:r>
-      <w:proofErr w:type="gramEnd"/>
-      <w:r>
-        <w:t>r</w:t>
+        <w:t>Code 8: It is called mov5 and will read the memory location specified in a register and write the information read into a register. The pseudo code for the operation looks like this: RF[r</w:t>
       </w:r>
       <w:r>
         <w:t>2</w:t>
@@ -1396,15 +1375,7 @@
         </w:rPr>
       </w:pPr>
       <w:r>
-        <w:t xml:space="preserve">Code 9: It is called jz2 and will jump to a memory address regardless of the value of </w:t>
-      </w:r>
-      <w:proofErr w:type="gramStart"/>
-      <w:r>
-        <w:t>RF[</w:t>
-      </w:r>
-      <w:proofErr w:type="gramEnd"/>
-      <w:r>
-        <w:t xml:space="preserve">1].  </w:t>
+        <w:t xml:space="preserve">Code 9: It is called jz2 and will jump to a memory address regardless of the value of RF[1].  </w:t>
       </w:r>
     </w:p>
     <w:p>
@@ -1688,7 +1659,14 @@
             <w:jc w:val="both"/>
           </w:pPr>
           <w:r>
-            <w:t xml:space="preserve">Cache controller. The cache controller is the interface between the CPU and its memory. </w:t>
+            <w:rPr>
+              <w:b/>
+              <w:i/>
+            </w:rPr>
+            <w:t>Cache controller.</w:t>
+          </w:r>
+          <w:r>
+            <w:t xml:space="preserve"> The cache controller is the interface between the CPU and its memory. </w:t>
           </w:r>
           <w:r>
             <w:t xml:space="preserve">All memory accesses are handled by the cache controller. </w:t>
@@ -1712,22 +1690,20 @@
             <w:jc w:val="both"/>
           </w:pPr>
           <w:r>
+            <w:t xml:space="preserve">The cache controller has finite state machine. This </w:t>
+          </w:r>
+          <w:r>
+            <w:t xml:space="preserve">is the </w:t>
+          </w:r>
+          <w:r>
+            <w:t>way it differentiates between the incoming read/write signals and whether it can access cache memory or main memory.</w:t>
+          </w:r>
+          <w:r>
+            <w:t xml:space="preserve"> The following is a </w:t>
+          </w:r>
+          <w:r>
             <w:lastRenderedPageBreak/>
-            <w:t xml:space="preserve">The cache controller has finite state machine. This </w:t>
-          </w:r>
-          <w:r>
-            <w:t xml:space="preserve">is the </w:t>
-          </w:r>
-          <w:r>
-            <w:t>way it differentiates between the incoming read/write signals and whether it can acc</w:t>
-          </w:r>
-          <w:bookmarkStart w:id="8" w:name="_GoBack"/>
-          <w:bookmarkEnd w:id="8"/>
-          <w:r>
-            <w:t>ess cache memory or main memory.</w:t>
-          </w:r>
-          <w:r>
-            <w:t xml:space="preserve"> State S0 is the initialized</w:t>
+            <w:t xml:space="preserve">description of the state machine implemented in the cache controller. When a memory access request is made, the state machine starts. If memory is not needed, the cache controller resets to state S0. </w:t>
           </w:r>
         </w:p>
         <w:p>
@@ -1736,6 +1712,164 @@
             <w:jc w:val="both"/>
           </w:pPr>
           <w:r>
+            <w:t>State S0 reads from the TRAM tag table to check if the tag is there.</w:t>
+          </w:r>
+          <w:r>
+            <w:t xml:space="preserve"> A cache hit flag is set based upon the result</w:t>
+          </w:r>
+          <w:r>
+            <w:t>.</w:t>
+          </w:r>
+        </w:p>
+        <w:p>
+          <w:pPr>
+            <w:ind w:firstLine="0"/>
+            <w:jc w:val="both"/>
+          </w:pPr>
+          <w:r>
+            <w:t>State S1</w:t>
+          </w:r>
+          <w:r>
+            <w:t xml:space="preserve"> decides what memory to access (cache or main) and what the operation is (</w:t>
+          </w:r>
+          <w:r>
+            <w:t>read or write</w:t>
+          </w:r>
+          <w:r>
+            <w:t>)</w:t>
+          </w:r>
+          <w:r>
+            <w:t xml:space="preserve">. </w:t>
+          </w:r>
+          <w:r>
+            <w:t xml:space="preserve">This is based off cache hit flag and the </w:t>
+          </w:r>
+          <w:r>
+            <w:t>read/write enable operations</w:t>
+          </w:r>
+          <w:r>
+            <w:t xml:space="preserve">. </w:t>
+          </w:r>
+        </w:p>
+        <w:p>
+          <w:pPr>
+            <w:ind w:firstLine="0"/>
+            <w:jc w:val="both"/>
+          </w:pPr>
+          <w:r>
+            <w:t xml:space="preserve">If </w:t>
+          </w:r>
+          <w:r>
+            <w:t>the cache hit flag says that the tag is in cache, the proper read/write operations are set and the cache memory is accessed. The state goes to S2. State S2 is a wait state that allows for the operation to be performed on the cache memory</w:t>
+          </w:r>
+          <w:r>
+            <w:t xml:space="preserve"> and, importantly, signals that memory is ready for the CPU to use</w:t>
+          </w:r>
+          <w:r>
+            <w:t>. S2 goes to S0 to restart the process again.</w:t>
+          </w:r>
+        </w:p>
+        <w:p>
+          <w:pPr>
+            <w:ind w:firstLine="0"/>
+            <w:jc w:val="both"/>
+          </w:pPr>
+          <w:r>
+            <w:t xml:space="preserve">If the cache hit flag says that the tag is not in cache, this triggers a cache miss. </w:t>
+          </w:r>
+          <w:r>
+            <w:t xml:space="preserve">First, the </w:t>
+          </w:r>
+          <w:r>
+            <w:t>tag to be replaced is checked to see if it is ‘dirty’; this check is to see if any of the data contained in the tag has been written to/altered. If it has, this has to be written back to main memory first. If not, main m</w:t>
+          </w:r>
+          <w:r>
+            <w:t>emory can be accessed normally.</w:t>
+          </w:r>
+        </w:p>
+        <w:p>
+          <w:pPr>
+            <w:ind w:firstLine="0"/>
+            <w:jc w:val="both"/>
+          </w:pPr>
+          <w:r>
+            <w:t xml:space="preserve">On a cache miss and the tag is not ‘dirty’, this means that a block of main memory needs to be brought into cache memory. </w:t>
+          </w:r>
+          <w:r>
+            <w:t xml:space="preserve">This </w:t>
+          </w:r>
+          <w:r>
+            <w:t xml:space="preserve">triggers a read operation and the </w:t>
+          </w:r>
+          <w:r>
+            <w:t>state is called S</w:t>
+          </w:r>
+          <w:r>
+            <w:t>_</w:t>
+          </w:r>
+          <w:r>
+            <w:t>mem</w:t>
+          </w:r>
+          <w:r>
+            <w:t xml:space="preserve">1. There are two wait states that allow for the memory to be read called </w:t>
+          </w:r>
+          <w:r>
+            <w:t>S_mem1b</w:t>
+          </w:r>
+          <w:r>
+            <w:t xml:space="preserve"> and </w:t>
+          </w:r>
+          <w:r>
+            <w:t>S_mem1c. Then state S_mem2 which writes the data obtained from memory into the cache. This state then goes to S0 to repeat the process. A cache hit should be triggered at this time.</w:t>
+          </w:r>
+        </w:p>
+        <w:p>
+          <w:pPr>
+            <w:ind w:firstLine="0"/>
+            <w:jc w:val="both"/>
+          </w:pPr>
+          <w:r>
+            <w:t>On a cache miss and the tag is ‘dirty’, this means that a block of main memory needs to</w:t>
+          </w:r>
+          <w:r>
+            <w:t xml:space="preserve"> first written to memory and then the new data needs to be </w:t>
+          </w:r>
+          <w:r>
+            <w:t>brought into cache memory.</w:t>
+          </w:r>
+          <w:r>
+            <w:t xml:space="preserve"> The state main_write_state is entered. This waits until for main memory and then passes to </w:t>
+          </w:r>
+          <w:r>
+            <w:lastRenderedPageBreak/>
+            <w:t xml:space="preserve">main_write_stateb which allows for the finishing of the write operation. </w:t>
+          </w:r>
+          <w:r>
+            <w:t xml:space="preserve">This state then goes to S0 to </w:t>
+          </w:r>
+          <w:r>
+            <w:t xml:space="preserve">repeat the process. A main memory read </w:t>
+          </w:r>
+          <w:r>
+            <w:t>should be triggered at this time.</w:t>
+          </w:r>
+        </w:p>
+        <w:p>
+          <w:pPr>
+            <w:ind w:firstLine="0"/>
+            <w:jc w:val="both"/>
+          </w:pPr>
+        </w:p>
+        <w:p>
+          <w:pPr>
+            <w:ind w:firstLine="0"/>
+            <w:jc w:val="both"/>
+            <w:rPr>
+              <w:b/>
+              <w:i/>
+            </w:rPr>
+          </w:pPr>
+          <w:r>
             <w:tab/>
           </w:r>
           <w:r>
@@ -1745,8 +1879,22 @@
             </w:rPr>
             <w:t xml:space="preserve">Memory access. </w:t>
           </w:r>
-          <w:r>
-            <w:t xml:space="preserve">The cache controller handles all mm </w:t>
+        </w:p>
+        <w:p>
+          <w:pPr>
+            <w:ind w:firstLine="0"/>
+            <w:jc w:val="both"/>
+          </w:pPr>
+          <w:bookmarkStart w:id="8" w:name="_GoBack"/>
+          <w:bookmarkEnd w:id="8"/>
+          <w:r>
+            <w:t>Replacement policy. A first in, first out</w:t>
+          </w:r>
+          <w:r>
+            <w:t xml:space="preserve"> policy is used when replacement is necessary</w:t>
+          </w:r>
+          <w:r>
+            <w:t xml:space="preserve">. </w:t>
           </w:r>
         </w:p>
         <w:p>
@@ -1828,27 +1976,7 @@
               <w:color w:val="333333"/>
               <w:shd w:val="clear" w:color="auto" w:fill="FFE7AF"/>
             </w:rPr>
-            <w:t>Intel. (</w:t>
-          </w:r>
-          <w:proofErr w:type="spellStart"/>
-          <w:r>
-            <w:rPr>
-              <w:rFonts w:cstheme="minorHAnsi"/>
-              <w:bCs/>
-              <w:color w:val="333333"/>
-              <w:shd w:val="clear" w:color="auto" w:fill="FFE7AF"/>
-            </w:rPr>
-            <w:t>n.d.</w:t>
-          </w:r>
-          <w:proofErr w:type="spellEnd"/>
-          <w:r>
-            <w:rPr>
-              <w:rFonts w:cstheme="minorHAnsi"/>
-              <w:bCs/>
-              <w:color w:val="333333"/>
-              <w:shd w:val="clear" w:color="auto" w:fill="FFE7AF"/>
-            </w:rPr>
-            <w:t xml:space="preserve">). Cache Architecture. Retrieved February 26, 2016, from </w:t>
+            <w:t xml:space="preserve">Intel. (n.d.). Cache Architecture. Retrieved February 26, 2016, from </w:t>
           </w:r>
           <w:hyperlink r:id="rId9" w:history="1">
             <w:r>
@@ -1967,7 +2095,6 @@
             </w:rPr>
             <w:t xml:space="preserve">  </w:t>
           </w:r>
-          <w:proofErr w:type="gramStart"/>
           <w:r>
             <w:rPr>
               <w:rFonts w:asciiTheme="majorHAnsi" w:hAnsiTheme="majorHAnsi" w:cstheme="majorHAnsi"/>
@@ -1975,17 +2102,7 @@
               <w:color w:val="333333"/>
               <w:shd w:val="clear" w:color="auto" w:fill="FFE7AF"/>
             </w:rPr>
-            <w:t>ed</w:t>
-          </w:r>
-          <w:proofErr w:type="gramEnd"/>
-          <w:r>
-            <w:rPr>
-              <w:rFonts w:asciiTheme="majorHAnsi" w:hAnsiTheme="majorHAnsi" w:cstheme="majorHAnsi"/>
-              <w:bCs/>
-              <w:color w:val="333333"/>
-              <w:shd w:val="clear" w:color="auto" w:fill="FFE7AF"/>
-            </w:rPr>
-            <w:t>.). Upper Saddle River, NJ: Pearson Prentice Hall.</w:t>
+            <w:t>ed.). Upper Saddle River, NJ: Pearson Prentice Hall.</w:t>
           </w:r>
         </w:p>
       </w:sdtContent>
@@ -2423,7 +2540,7 @@
         <w:rStyle w:val="Strong"/>
         <w:noProof/>
       </w:rPr>
-      <w:t>10</w:t>
+      <w:t>7</w:t>
     </w:r>
     <w:r>
       <w:rPr>
@@ -5438,13 +5555,13 @@
   </w:compat>
   <w:rsids>
     <w:rsidRoot w:val="0039740F"/>
-    <w:rsid w:val="00213D65"/>
     <w:rsid w:val="0039740F"/>
     <w:rsid w:val="00821004"/>
     <w:rsid w:val="008B6992"/>
     <w:rsid w:val="00C30554"/>
     <w:rsid w:val="00C52A41"/>
     <w:rsid w:val="00C5401A"/>
+    <w:rsid w:val="00D56E8E"/>
   </w:rsids>
   <m:mathPr>
     <m:mathFont m:val="Cambria Math"/>
@@ -6549,7 +6666,7 @@
 </file>
 
 <file path=customXml/itemProps2.xml><?xml version="1.0" encoding="utf-8"?>
-<ds:datastoreItem xmlns:ds="http://schemas.openxmlformats.org/officeDocument/2006/customXml" ds:itemID="{57108A1F-50AE-41A2-B8A8-CA60FF0A26BB}">
+<ds:datastoreItem xmlns:ds="http://schemas.openxmlformats.org/officeDocument/2006/customXml" ds:itemID="{13A5E5E8-84E3-4327-9B6F-4B804AD6F1C4}">
   <ds:schemaRefs>
     <ds:schemaRef ds:uri="http://schemas.openxmlformats.org/officeDocument/2006/bibliography"/>
   </ds:schemaRefs>

</xml_diff>

<commit_message>
optimizations and the replacement policy for the document
</commit_message>
<xml_diff>
--- a/Report/ECE3242_project.docx
+++ b/Report/ECE3242_project.docx
@@ -1853,31 +1853,91 @@
           <w:r>
             <w:t>should be triggered at this time.</w:t>
           </w:r>
+          <w:r>
+            <w:rPr>
+              <w:b/>
+              <w:i/>
+            </w:rPr>
+            <w:t xml:space="preserve"> </w:t>
+          </w:r>
+        </w:p>
+        <w:p>
+          <w:pPr>
+            <w:jc w:val="both"/>
+          </w:pPr>
+          <w:r>
+            <w:rPr>
+              <w:b/>
+              <w:i/>
+            </w:rPr>
+            <w:t>Replacement policy.</w:t>
+          </w:r>
+          <w:r>
+            <w:t xml:space="preserve"> A First In, First O</w:t>
+          </w:r>
+          <w:r>
+            <w:t>ut</w:t>
+          </w:r>
+          <w:r>
+            <w:t xml:space="preserve"> policy</w:t>
+          </w:r>
+          <w:r>
+            <w:t xml:space="preserve"> (FIFO)</w:t>
+          </w:r>
+          <w:r>
+            <w:t xml:space="preserve"> is used when replacement is necessary</w:t>
+          </w:r>
+          <w:r>
+            <w:t xml:space="preserve">. </w:t>
+          </w:r>
+          <w:r>
+            <w:t>This policy c</w:t>
+          </w:r>
+          <w:r>
+            <w:t xml:space="preserve">omes into effect when the tag that the memory access needs in not in TRAM i.e. a cache miss. </w:t>
+          </w:r>
+          <w:r>
+            <w:t>The cache controller keeps track of the index of the cache line to be re</w:t>
+          </w:r>
+          <w:r>
+            <w:t>placed.</w:t>
+          </w:r>
+          <w:r>
+            <w:t xml:space="preserve"> It replaces both the tag in the TRAM table and the corresponding cache line in SRAM.</w:t>
+          </w:r>
+        </w:p>
+        <w:p>
+          <w:pPr>
+            <w:jc w:val="both"/>
+          </w:pPr>
+          <w:r>
+            <w:rPr>
+              <w:b/>
+              <w:i/>
+            </w:rPr>
+            <w:t>Optimizations.</w:t>
+          </w:r>
+          <w:r>
+            <w:rPr>
+              <w:b/>
+              <w:i/>
+            </w:rPr>
+            <w:t xml:space="preserve"> </w:t>
+          </w:r>
+          <w:r>
+            <w:t xml:space="preserve">A different replacement policy could have been used. The FIFO policy was chosen as it was the simplest to implement. </w:t>
+          </w:r>
+          <w:r>
+            <w:t xml:space="preserve">Others algorithms that incorporate the ‘dirty’ bit or how often specific tags are reference could be used as well. </w:t>
+          </w:r>
         </w:p>
         <w:p>
           <w:pPr>
             <w:ind w:firstLine="0"/>
             <w:jc w:val="both"/>
           </w:pPr>
-        </w:p>
-        <w:p>
-          <w:pPr>
-            <w:ind w:firstLine="0"/>
-            <w:jc w:val="both"/>
-            <w:rPr>
-              <w:b/>
-              <w:i/>
-            </w:rPr>
-          </w:pPr>
-          <w:r>
-            <w:tab/>
-          </w:r>
-          <w:r>
-            <w:rPr>
-              <w:b/>
-              <w:i/>
-            </w:rPr>
-            <w:t xml:space="preserve">Memory access. </w:t>
+          <w:r>
+            <w:t>The way the write back is implemented could be improved upon as well. If it executed in parallel with other instructions, this would cut down on the time it takes to access main memory within the cache.</w:t>
           </w:r>
         </w:p>
         <w:p>
@@ -1885,22 +1945,11 @@
             <w:ind w:firstLine="0"/>
             <w:jc w:val="both"/>
           </w:pPr>
+          <w:r>
+            <w:t>A possible enhancement of both systems could be achieved through the use of an enable on the m9k memory. This would allow for a static instead of the dynamic access time.</w:t>
+          </w:r>
           <w:bookmarkStart w:id="8" w:name="_GoBack"/>
           <w:bookmarkEnd w:id="8"/>
-          <w:r>
-            <w:t>Replacement policy. A first in, first out</w:t>
-          </w:r>
-          <w:r>
-            <w:t xml:space="preserve"> policy is used when replacement is necessary</w:t>
-          </w:r>
-          <w:r>
-            <w:t xml:space="preserve">. </w:t>
-          </w:r>
-        </w:p>
-        <w:p>
-          <w:pPr>
-            <w:jc w:val="both"/>
-          </w:pPr>
         </w:p>
         <w:p>
           <w:pPr>
@@ -2540,7 +2589,7 @@
         <w:rStyle w:val="Strong"/>
         <w:noProof/>
       </w:rPr>
-      <w:t>7</w:t>
+      <w:t>11</w:t>
     </w:r>
     <w:r>
       <w:rPr>
@@ -5555,13 +5604,13 @@
   </w:compat>
   <w:rsids>
     <w:rsidRoot w:val="0039740F"/>
+    <w:rsid w:val="001B5528"/>
     <w:rsid w:val="0039740F"/>
     <w:rsid w:val="00821004"/>
     <w:rsid w:val="008B6992"/>
     <w:rsid w:val="00C30554"/>
     <w:rsid w:val="00C52A41"/>
     <w:rsid w:val="00C5401A"/>
-    <w:rsid w:val="00D56E8E"/>
   </w:rsids>
   <m:mathPr>
     <m:mathFont m:val="Cambria Math"/>
@@ -6666,7 +6715,7 @@
 </file>
 
 <file path=customXml/itemProps2.xml><?xml version="1.0" encoding="utf-8"?>
-<ds:datastoreItem xmlns:ds="http://schemas.openxmlformats.org/officeDocument/2006/customXml" ds:itemID="{13A5E5E8-84E3-4327-9B6F-4B804AD6F1C4}">
+<ds:datastoreItem xmlns:ds="http://schemas.openxmlformats.org/officeDocument/2006/customXml" ds:itemID="{48AF03E3-E3E8-4CAB-A8D8-37B339663C6B}">
   <ds:schemaRefs>
     <ds:schemaRef ds:uri="http://schemas.openxmlformats.org/officeDocument/2006/bibliography"/>
   </ds:schemaRefs>

</xml_diff>

<commit_message>
adding a png - cache read to cache simulation->modelsim
</commit_message>
<xml_diff>
--- a/Report/ECE3242_project.docx
+++ b/Report/ECE3242_project.docx
@@ -1547,8 +1547,10 @@
               <w:bCs/>
             </w:rPr>
           </w:pPr>
-          <w:r>
-            <w:t xml:space="preserve"> Cache size should be 32 words of 16 bits (8 lines of 4 words). </w:t>
+          <w:bookmarkStart w:id="7" w:name="_GoBack"/>
+          <w:bookmarkEnd w:id="7"/>
+          <w:r>
+            <w:t xml:space="preserve">Cache size should be 32 words of 16 bits (8 lines of 4 words). </w:t>
           </w:r>
         </w:p>
         <w:p>
@@ -1622,14 +1624,14 @@
               <w:rStyle w:val="Heading3Char"/>
             </w:rPr>
           </w:pPr>
-          <w:bookmarkStart w:id="7" w:name="_Toc446175266"/>
+          <w:bookmarkStart w:id="8" w:name="_Toc446175266"/>
           <w:r>
             <w:rPr>
               <w:rStyle w:val="Heading3Char"/>
             </w:rPr>
             <w:t>Design</w:t>
           </w:r>
-          <w:bookmarkEnd w:id="7"/>
+          <w:bookmarkEnd w:id="8"/>
         </w:p>
         <w:p>
           <w:pPr>
@@ -1948,8 +1950,6 @@
           <w:r>
             <w:t>A possible enhancement of both systems could be achieved through the use of an enable on the m9k memory. This would allow for a static instead of the dynamic access time.</w:t>
           </w:r>
-          <w:bookmarkStart w:id="8" w:name="_GoBack"/>
-          <w:bookmarkEnd w:id="8"/>
         </w:p>
         <w:p>
           <w:pPr>
@@ -5604,13 +5604,13 @@
   </w:compat>
   <w:rsids>
     <w:rsidRoot w:val="0039740F"/>
-    <w:rsid w:val="001B5528"/>
     <w:rsid w:val="0039740F"/>
     <w:rsid w:val="00821004"/>
     <w:rsid w:val="008B6992"/>
     <w:rsid w:val="00C30554"/>
     <w:rsid w:val="00C52A41"/>
     <w:rsid w:val="00C5401A"/>
+    <w:rsid w:val="00CC0168"/>
   </w:rsids>
   <m:mathPr>
     <m:mathFont m:val="Cambria Math"/>
@@ -6715,7 +6715,7 @@
 </file>
 
 <file path=customXml/itemProps2.xml><?xml version="1.0" encoding="utf-8"?>
-<ds:datastoreItem xmlns:ds="http://schemas.openxmlformats.org/officeDocument/2006/customXml" ds:itemID="{48AF03E3-E3E8-4CAB-A8D8-37B339663C6B}">
+<ds:datastoreItem xmlns:ds="http://schemas.openxmlformats.org/officeDocument/2006/customXml" ds:itemID="{E520AB40-7B7F-46D1-AE6B-BB3F4237BAE6}">
   <ds:schemaRefs>
     <ds:schemaRef ds:uri="http://schemas.openxmlformats.org/officeDocument/2006/bibliography"/>
   </ds:schemaRefs>

</xml_diff>

<commit_message>
small update on report
</commit_message>
<xml_diff>
--- a/Report/ECE3242_project.docx
+++ b/Report/ECE3242_project.docx
@@ -999,7 +999,15 @@
         <w:jc w:val="both"/>
       </w:pPr>
       <w:r>
-        <w:t xml:space="preserve">We were tasked to design, simulate and implement a fully associative cache memory system in VHDL using Altera Quartus II and to </w:t>
+        <w:t xml:space="preserve">We were tasked to design, simulate and implement a fully associative cache memory system in VHDL using Altera </w:t>
+      </w:r>
+      <w:proofErr w:type="spellStart"/>
+      <w:r>
+        <w:t>Quartus</w:t>
+      </w:r>
+      <w:proofErr w:type="spellEnd"/>
+      <w:r>
+        <w:t xml:space="preserve"> II and to </w:t>
       </w:r>
       <w:r>
         <w:t>compare it to</w:t>
@@ -1100,6 +1108,7 @@
     </w:p>
     <w:p>
       <w:pPr>
+        <w:ind w:firstLine="0"/>
         <w:rPr>
           <w:rStyle w:val="Heading3Char"/>
         </w:rPr>
@@ -1137,8 +1146,13 @@
         <w:t>“</w:t>
       </w:r>
       <w:r>
-        <w:t>.mif</w:t>
-      </w:r>
+        <w:t>.</w:t>
+      </w:r>
+      <w:proofErr w:type="spellStart"/>
+      <w:r>
+        <w:t>mif</w:t>
+      </w:r>
+      <w:proofErr w:type="spellEnd"/>
       <w:r>
         <w:t>”</w:t>
       </w:r>
@@ -1262,8 +1276,19 @@
       <w:r>
         <w:t xml:space="preserve"> </w:t>
       </w:r>
-      <w:r>
-        <w:t>This is kept consistent for both the reference and enhanced systems though.</w:t>
+      <w:bookmarkStart w:id="4" w:name="_GoBack"/>
+      <w:bookmarkEnd w:id="4"/>
+      <w:r>
+        <w:t xml:space="preserve">This is </w:t>
+      </w:r>
+      <w:r>
+        <w:t>true</w:t>
+      </w:r>
+      <w:r>
+        <w:t xml:space="preserve"> for both the</w:t>
+      </w:r>
+      <w:r>
+        <w:t xml:space="preserve"> reference and enhanced systems.</w:t>
       </w:r>
     </w:p>
     <w:p>
@@ -1284,10 +1309,7 @@
         <w:t xml:space="preserve">. </w:t>
       </w:r>
       <w:r>
-        <w:t>Things to be noted about the design choices made, ambiguities and other relevant information.</w:t>
-      </w:r>
-      <w:r>
-        <w:t xml:space="preserve"> </w:t>
+        <w:t xml:space="preserve"> The range of cycles memory access can take is assumed to effect both systems the same as we are simulating the exact same code on the systems. The number of cycles is assumed to be random between the values given above.</w:t>
       </w:r>
     </w:p>
     <w:p>
@@ -1305,14 +1327,14 @@
           <w:rStyle w:val="Heading3Char"/>
         </w:rPr>
       </w:pPr>
-      <w:bookmarkStart w:id="4" w:name="_Toc446175263"/>
+      <w:bookmarkStart w:id="5" w:name="_Toc446175263"/>
       <w:r>
         <w:rPr>
           <w:rStyle w:val="Heading3Char"/>
         </w:rPr>
         <w:t>Matrix addition</w:t>
       </w:r>
-      <w:bookmarkEnd w:id="4"/>
+      <w:bookmarkEnd w:id="5"/>
     </w:p>
     <w:p>
       <w:pPr>
@@ -1342,7 +1364,15 @@
         </w:rPr>
       </w:pPr>
       <w:r>
-        <w:t>Code 8: It is called mov5 and will read the memory location specified in a register and write the information read into a register. The pseudo code for the operation looks like this: RF[r</w:t>
+        <w:t xml:space="preserve">Code 8: It is called mov5 and will read the memory location specified in a register and write the information read into a register. The pseudo code for the operation looks like this: </w:t>
+      </w:r>
+      <w:proofErr w:type="gramStart"/>
+      <w:r>
+        <w:t>RF[</w:t>
+      </w:r>
+      <w:proofErr w:type="gramEnd"/>
+      <w:r>
+        <w:t>r</w:t>
       </w:r>
       <w:r>
         <w:t>2</w:t>
@@ -1351,7 +1381,15 @@
         <w:t>]</w:t>
       </w:r>
       <w:r>
-        <w:t xml:space="preserve"> &lt;= mem[RF[r1]]</w:t>
+        <w:t xml:space="preserve"> &lt;= </w:t>
+      </w:r>
+      <w:proofErr w:type="spellStart"/>
+      <w:r>
+        <w:t>mem</w:t>
+      </w:r>
+      <w:proofErr w:type="spellEnd"/>
+      <w:r>
+        <w:t>[RF[r1]]</w:t>
       </w:r>
       <w:r>
         <w:t>.</w:t>
@@ -1372,7 +1410,15 @@
         </w:rPr>
       </w:pPr>
       <w:r>
-        <w:t xml:space="preserve">Code 9: It is called jz2 and will jump to a memory address regardless of the value of RF[1].  </w:t>
+        <w:t xml:space="preserve">Code 9: It is called jz2 and will jump to a memory address regardless of the value of </w:t>
+      </w:r>
+      <w:proofErr w:type="gramStart"/>
+      <w:r>
+        <w:t>RF[</w:t>
+      </w:r>
+      <w:proofErr w:type="gramEnd"/>
+      <w:r>
+        <w:t xml:space="preserve">1].  </w:t>
       </w:r>
     </w:p>
     <w:p>
@@ -1448,7 +1494,7 @@
         </w:rPr>
       </w:sdtEndPr>
       <w:sdtContent>
-        <w:bookmarkStart w:id="5" w:name="_Toc446175264" w:displacedByCustomXml="prev"/>
+        <w:bookmarkStart w:id="6" w:name="_Toc446175264" w:displacedByCustomXml="prev"/>
         <w:p>
           <w:pPr>
             <w:pStyle w:val="Heading1"/>
@@ -1462,7 +1508,7 @@
           <w:r>
             <w:t xml:space="preserve"> System</w:t>
           </w:r>
-          <w:bookmarkEnd w:id="5"/>
+          <w:bookmarkEnd w:id="6"/>
         </w:p>
         <w:p>
           <w:pPr>
@@ -1491,11 +1537,11 @@
           <w:pPr>
             <w:pStyle w:val="Heading2"/>
           </w:pPr>
-          <w:bookmarkStart w:id="6" w:name="_Toc446175265"/>
+          <w:bookmarkStart w:id="7" w:name="_Toc446175265"/>
           <w:r>
             <w:t>Specifications</w:t>
           </w:r>
-          <w:bookmarkEnd w:id="6"/>
+          <w:bookmarkEnd w:id="7"/>
         </w:p>
         <w:p>
           <w:pPr>
@@ -1619,14 +1665,14 @@
               <w:rStyle w:val="Heading3Char"/>
             </w:rPr>
           </w:pPr>
-          <w:bookmarkStart w:id="7" w:name="_Toc446175266"/>
+          <w:bookmarkStart w:id="8" w:name="_Toc446175266"/>
           <w:r>
             <w:rPr>
               <w:rStyle w:val="Heading3Char"/>
             </w:rPr>
             <w:t>Design</w:t>
           </w:r>
-          <w:bookmarkEnd w:id="7"/>
+          <w:bookmarkEnd w:id="8"/>
         </w:p>
         <w:p>
           <w:pPr>
@@ -1835,11 +1881,24 @@
             <w:t>brought into cache memory.</w:t>
           </w:r>
           <w:r>
-            <w:t xml:space="preserve"> The state main_write_state is entered. This waits until for main memory and then passes to </w:t>
-          </w:r>
+            <w:t xml:space="preserve"> The state </w:t>
+          </w:r>
+          <w:proofErr w:type="spellStart"/>
+          <w:r>
+            <w:t>main_write_state</w:t>
+          </w:r>
+          <w:proofErr w:type="spellEnd"/>
+          <w:r>
+            <w:t xml:space="preserve"> is entered. This waits until for main memory and then passes to </w:t>
+          </w:r>
+          <w:proofErr w:type="spellStart"/>
           <w:r>
             <w:lastRenderedPageBreak/>
-            <w:t xml:space="preserve">main_write_stateb which allows for the finishing of the write operation. This state then goes to S0 to </w:t>
+            <w:t>main_write_stateb</w:t>
+          </w:r>
+          <w:proofErr w:type="spellEnd"/>
+          <w:r>
+            <w:t xml:space="preserve"> which allows for the finishing of the write operation. This state then goes to S0 to </w:t>
           </w:r>
           <w:r>
             <w:t xml:space="preserve">repeat the process. A main memory read </w:t>
@@ -2086,7 +2145,23 @@
             <w:t>This is showing how TRAM reads th</w:t>
           </w:r>
           <w:r>
-            <w:t>e index of the tag to data out. Shown is 3FF being looked for in the tag table. When the reset signal is not high, the table table reads the index in one clock cycle.</w:t>
+            <w:t xml:space="preserve">e index of the tag to data out. Shown is 3FF being looked for in the tag </w:t>
+          </w:r>
+          <w:proofErr w:type="gramStart"/>
+          <w:r>
+            <w:t>table.</w:t>
+          </w:r>
+          <w:proofErr w:type="gramEnd"/>
+          <w:r>
+            <w:t xml:space="preserve"> When the reset signal is not high, the table </w:t>
+          </w:r>
+          <w:proofErr w:type="spellStart"/>
+          <w:r>
+            <w:t>table</w:t>
+          </w:r>
+          <w:proofErr w:type="spellEnd"/>
+          <w:r>
+            <w:t xml:space="preserve"> reads the index in one clock cycle.</w:t>
           </w:r>
         </w:p>
         <w:p>
@@ -2220,15 +2295,7 @@
               <w:b w:val="0"/>
               <w:i w:val="0"/>
             </w:rPr>
-            <w:t xml:space="preserve"> </w:t>
-          </w:r>
-          <w:r>
-            <w:rPr>
-              <w:rStyle w:val="Heading4Char"/>
-              <w:b w:val="0"/>
-              <w:i w:val="0"/>
-            </w:rPr>
-            <w:t>at the index of data out</w:t>
+            <w:t xml:space="preserve"> at the index of data out</w:t>
           </w:r>
           <w:r>
             <w:rPr>
@@ -2285,7 +2352,7 @@
               <w:b/>
             </w:rPr>
           </w:pPr>
-          <w:bookmarkStart w:id="8" w:name="_Toc446175267"/>
+          <w:bookmarkStart w:id="9" w:name="_Toc446175267"/>
           <w:r>
             <w:rPr>
               <w:b/>
@@ -2293,7 +2360,7 @@
             <w:lastRenderedPageBreak/>
             <w:t>References</w:t>
           </w:r>
-          <w:bookmarkEnd w:id="8"/>
+          <w:bookmarkEnd w:id="9"/>
         </w:p>
         <w:p>
           <w:pPr>
@@ -2324,7 +2391,27 @@
               <w:color w:val="333333"/>
               <w:shd w:val="clear" w:color="auto" w:fill="FFE7AF"/>
             </w:rPr>
-            <w:t xml:space="preserve">Intel. (n.d.). Cache Architecture. Retrieved February 26, 2016, from </w:t>
+            <w:t>Intel. (</w:t>
+          </w:r>
+          <w:proofErr w:type="spellStart"/>
+          <w:r>
+            <w:rPr>
+              <w:rFonts w:cstheme="minorHAnsi"/>
+              <w:bCs/>
+              <w:color w:val="333333"/>
+              <w:shd w:val="clear" w:color="auto" w:fill="FFE7AF"/>
+            </w:rPr>
+            <w:t>n.d.</w:t>
+          </w:r>
+          <w:proofErr w:type="spellEnd"/>
+          <w:r>
+            <w:rPr>
+              <w:rFonts w:cstheme="minorHAnsi"/>
+              <w:bCs/>
+              <w:color w:val="333333"/>
+              <w:shd w:val="clear" w:color="auto" w:fill="FFE7AF"/>
+            </w:rPr>
+            <w:t xml:space="preserve">). Cache Architecture. Retrieved February 26, 2016, from </w:t>
           </w:r>
           <w:hyperlink r:id="rId12" w:history="1">
             <w:r>
@@ -2443,6 +2530,7 @@
             </w:rPr>
             <w:t xml:space="preserve">  </w:t>
           </w:r>
+          <w:proofErr w:type="gramStart"/>
           <w:r>
             <w:rPr>
               <w:rFonts w:asciiTheme="majorHAnsi" w:hAnsiTheme="majorHAnsi" w:cstheme="majorHAnsi"/>
@@ -2450,7 +2538,17 @@
               <w:color w:val="333333"/>
               <w:shd w:val="clear" w:color="auto" w:fill="FFE7AF"/>
             </w:rPr>
-            <w:t>ed.). Upper Saddle River, NJ: Pearson Prentice Hall.</w:t>
+            <w:t>ed</w:t>
+          </w:r>
+          <w:proofErr w:type="gramEnd"/>
+          <w:r>
+            <w:rPr>
+              <w:rFonts w:asciiTheme="majorHAnsi" w:hAnsiTheme="majorHAnsi" w:cstheme="majorHAnsi"/>
+              <w:bCs/>
+              <w:color w:val="333333"/>
+              <w:shd w:val="clear" w:color="auto" w:fill="FFE7AF"/>
+            </w:rPr>
+            <w:t>.). Upper Saddle River, NJ: Pearson Prentice Hall.</w:t>
           </w:r>
         </w:p>
       </w:sdtContent>
@@ -2470,7 +2568,7 @@
           <w:b/>
         </w:rPr>
       </w:pPr>
-      <w:bookmarkStart w:id="9" w:name="_Toc446175268"/>
+      <w:bookmarkStart w:id="10" w:name="_Toc446175268"/>
       <w:r>
         <w:rPr>
           <w:b/>
@@ -2478,7 +2576,7 @@
         <w:lastRenderedPageBreak/>
         <w:t>Appendix A</w:t>
       </w:r>
-      <w:bookmarkEnd w:id="9"/>
+      <w:bookmarkEnd w:id="10"/>
     </w:p>
     <w:p>
       <w:pPr>
@@ -2684,8 +2782,6 @@
       <w:r>
         <w:t xml:space="preserve"> It outputs the first seven results.</w:t>
       </w:r>
-      <w:bookmarkStart w:id="10" w:name="_GoBack"/>
-      <w:bookmarkEnd w:id="10"/>
     </w:p>
     <w:p>
       <w:pPr>
@@ -3238,7 +3334,7 @@
 
 <file path=word/numbering.xml><?xml version="1.0" encoding="utf-8"?>
 <w:numbering xmlns:wpc="http://schemas.microsoft.com/office/word/2010/wordprocessingCanvas" xmlns:mc="http://schemas.openxmlformats.org/markup-compatibility/2006" xmlns:o="urn:schemas-microsoft-com:office:office" xmlns:r="http://schemas.openxmlformats.org/officeDocument/2006/relationships" xmlns:m="http://schemas.openxmlformats.org/officeDocument/2006/math" xmlns:v="urn:schemas-microsoft-com:vml" xmlns:wp14="http://schemas.microsoft.com/office/word/2010/wordprocessingDrawing" xmlns:wp="http://schemas.openxmlformats.org/drawingml/2006/wordprocessingDrawing" xmlns:w10="urn:schemas-microsoft-com:office:word" xmlns:w="http://schemas.openxmlformats.org/wordprocessingml/2006/main" xmlns:w14="http://schemas.microsoft.com/office/word/2010/wordml" xmlns:w15="http://schemas.microsoft.com/office/word/2012/wordml" xmlns:wpg="http://schemas.microsoft.com/office/word/2010/wordprocessingGroup" xmlns:wpi="http://schemas.microsoft.com/office/word/2010/wordprocessingInk" xmlns:wne="http://schemas.microsoft.com/office/word/2006/wordml" xmlns:wps="http://schemas.microsoft.com/office/word/2010/wordprocessingShape" mc:Ignorable="w14 w15 wp14">
-  <w:abstractNum w:abstractNumId="0" w15:restartNumberingAfterBreak="0">
+  <w:abstractNum w:abstractNumId="0">
     <w:nsid w:val="FFFFFF7C"/>
     <w:multiLevelType w:val="singleLevel"/>
     <w:tmpl w:val="6ED08D94"/>
@@ -3256,7 +3352,7 @@
       </w:pPr>
     </w:lvl>
   </w:abstractNum>
-  <w:abstractNum w:abstractNumId="1" w15:restartNumberingAfterBreak="0">
+  <w:abstractNum w:abstractNumId="1">
     <w:nsid w:val="FFFFFF7D"/>
     <w:multiLevelType w:val="singleLevel"/>
     <w:tmpl w:val="3D5203EE"/>
@@ -3274,7 +3370,7 @@
       </w:pPr>
     </w:lvl>
   </w:abstractNum>
-  <w:abstractNum w:abstractNumId="2" w15:restartNumberingAfterBreak="0">
+  <w:abstractNum w:abstractNumId="2">
     <w:nsid w:val="FFFFFF7E"/>
     <w:multiLevelType w:val="singleLevel"/>
     <w:tmpl w:val="9984C7AA"/>
@@ -3292,7 +3388,7 @@
       </w:pPr>
     </w:lvl>
   </w:abstractNum>
-  <w:abstractNum w:abstractNumId="3" w15:restartNumberingAfterBreak="0">
+  <w:abstractNum w:abstractNumId="3">
     <w:nsid w:val="FFFFFF7F"/>
     <w:multiLevelType w:val="singleLevel"/>
     <w:tmpl w:val="94D2CA36"/>
@@ -3310,7 +3406,7 @@
       </w:pPr>
     </w:lvl>
   </w:abstractNum>
-  <w:abstractNum w:abstractNumId="4" w15:restartNumberingAfterBreak="0">
+  <w:abstractNum w:abstractNumId="4">
     <w:nsid w:val="FFFFFF80"/>
     <w:multiLevelType w:val="singleLevel"/>
     <w:tmpl w:val="17BCEBA6"/>
@@ -3331,7 +3427,7 @@
       </w:rPr>
     </w:lvl>
   </w:abstractNum>
-  <w:abstractNum w:abstractNumId="5" w15:restartNumberingAfterBreak="0">
+  <w:abstractNum w:abstractNumId="5">
     <w:nsid w:val="FFFFFF81"/>
     <w:multiLevelType w:val="singleLevel"/>
     <w:tmpl w:val="7D386FFE"/>
@@ -3352,7 +3448,7 @@
       </w:rPr>
     </w:lvl>
   </w:abstractNum>
-  <w:abstractNum w:abstractNumId="6" w15:restartNumberingAfterBreak="0">
+  <w:abstractNum w:abstractNumId="6">
     <w:nsid w:val="FFFFFF82"/>
     <w:multiLevelType w:val="singleLevel"/>
     <w:tmpl w:val="D73A80FE"/>
@@ -3373,7 +3469,7 @@
       </w:rPr>
     </w:lvl>
   </w:abstractNum>
-  <w:abstractNum w:abstractNumId="7" w15:restartNumberingAfterBreak="0">
+  <w:abstractNum w:abstractNumId="7">
     <w:nsid w:val="FFFFFF83"/>
     <w:multiLevelType w:val="singleLevel"/>
     <w:tmpl w:val="0AB08068"/>
@@ -3394,7 +3490,7 @@
       </w:rPr>
     </w:lvl>
   </w:abstractNum>
-  <w:abstractNum w:abstractNumId="8" w15:restartNumberingAfterBreak="0">
+  <w:abstractNum w:abstractNumId="8">
     <w:nsid w:val="FFFFFF88"/>
     <w:multiLevelType w:val="singleLevel"/>
     <w:tmpl w:val="D6E00290"/>
@@ -3415,7 +3511,7 @@
       </w:rPr>
     </w:lvl>
   </w:abstractNum>
-  <w:abstractNum w:abstractNumId="9" w15:restartNumberingAfterBreak="0">
+  <w:abstractNum w:abstractNumId="9">
     <w:nsid w:val="FFFFFF89"/>
     <w:multiLevelType w:val="singleLevel"/>
     <w:tmpl w:val="D6FC344C"/>
@@ -3436,7 +3532,7 @@
       </w:rPr>
     </w:lvl>
   </w:abstractNum>
-  <w:abstractNum w:abstractNumId="10" w15:restartNumberingAfterBreak="0">
+  <w:abstractNum w:abstractNumId="10">
     <w:nsid w:val="020F264E"/>
     <w:multiLevelType w:val="hybridMultilevel"/>
     <w:tmpl w:val="DE6EE0BC"/>
@@ -3526,7 +3622,7 @@
       </w:pPr>
     </w:lvl>
   </w:abstractNum>
-  <w:abstractNum w:abstractNumId="11" w15:restartNumberingAfterBreak="0">
+  <w:abstractNum w:abstractNumId="11">
     <w:nsid w:val="2D6541D5"/>
     <w:multiLevelType w:val="hybridMultilevel"/>
     <w:tmpl w:val="2992334E"/>
@@ -3615,7 +3711,7 @@
       </w:pPr>
     </w:lvl>
   </w:abstractNum>
-  <w:abstractNum w:abstractNumId="12" w15:restartNumberingAfterBreak="0">
+  <w:abstractNum w:abstractNumId="12">
     <w:nsid w:val="36B45D4D"/>
     <w:multiLevelType w:val="hybridMultilevel"/>
     <w:tmpl w:val="53C2A832"/>
@@ -3759,7 +3855,7 @@
       </w:pPr>
     </w:lvl>
   </w:abstractNum>
-  <w:abstractNum w:abstractNumId="13" w15:restartNumberingAfterBreak="0">
+  <w:abstractNum w:abstractNumId="13">
     <w:nsid w:val="6F4D338A"/>
     <w:multiLevelType w:val="hybridMultilevel"/>
     <w:tmpl w:val="AC0CF6EC"/>
@@ -5191,6 +5287,7 @@
       <w:spacing w:line="240" w:lineRule="auto"/>
     </w:pPr>
     <w:tblPr>
+      <w:tblInd w:w="0" w:type="dxa"/>
       <w:tblBorders>
         <w:top w:val="single" w:sz="4" w:space="0" w:color="auto"/>
         <w:left w:val="single" w:sz="4" w:space="0" w:color="auto"/>
@@ -5199,6 +5296,12 @@
         <w:insideH w:val="single" w:sz="4" w:space="0" w:color="auto"/>
         <w:insideV w:val="single" w:sz="4" w:space="0" w:color="auto"/>
       </w:tblBorders>
+      <w:tblCellMar>
+        <w:top w:w="0" w:type="dxa"/>
+        <w:left w:w="108" w:type="dxa"/>
+        <w:bottom w:w="0" w:type="dxa"/>
+        <w:right w:w="108" w:type="dxa"/>
+      </w:tblCellMar>
     </w:tblPr>
   </w:style>
   <w:style w:type="table" w:styleId="TableGridLight">
@@ -5209,6 +5312,7 @@
       <w:spacing w:line="240" w:lineRule="auto"/>
     </w:pPr>
     <w:tblPr>
+      <w:tblInd w:w="0" w:type="dxa"/>
       <w:tblBorders>
         <w:top w:val="single" w:sz="4" w:space="0" w:color="BFBFBF" w:themeColor="background1" w:themeShade="BF"/>
         <w:left w:val="single" w:sz="4" w:space="0" w:color="BFBFBF" w:themeColor="background1" w:themeShade="BF"/>
@@ -5217,6 +5321,12 @@
         <w:insideH w:val="single" w:sz="4" w:space="0" w:color="BFBFBF" w:themeColor="background1" w:themeShade="BF"/>
         <w:insideV w:val="single" w:sz="4" w:space="0" w:color="BFBFBF" w:themeColor="background1" w:themeShade="BF"/>
       </w:tblBorders>
+      <w:tblCellMar>
+        <w:top w:w="0" w:type="dxa"/>
+        <w:left w:w="108" w:type="dxa"/>
+        <w:bottom w:w="0" w:type="dxa"/>
+        <w:right w:w="108" w:type="dxa"/>
+      </w:tblCellMar>
     </w:tblPr>
   </w:style>
   <w:style w:type="character" w:customStyle="1" w:styleId="Heading6Char">
@@ -6150,10 +6260,17 @@
       <w:ind w:firstLine="0"/>
     </w:pPr>
     <w:tblPr>
+      <w:tblInd w:w="0" w:type="dxa"/>
       <w:tblBorders>
         <w:top w:val="single" w:sz="12" w:space="0" w:color="auto"/>
         <w:bottom w:val="single" w:sz="12" w:space="0" w:color="auto"/>
       </w:tblBorders>
+      <w:tblCellMar>
+        <w:top w:w="0" w:type="dxa"/>
+        <w:left w:w="108" w:type="dxa"/>
+        <w:bottom w:w="0" w:type="dxa"/>
+        <w:right w:w="108" w:type="dxa"/>
+      </w:tblCellMar>
     </w:tblPr>
     <w:tblStylePr w:type="firstRow">
       <w:tblPr/>
@@ -6339,7 +6456,7 @@
     <w:charset w:val="00"/>
     <w:family w:val="roman"/>
     <w:pitch w:val="variable"/>
-    <w:sig w:usb0="E0002EFF" w:usb1="C0007843" w:usb2="00000009" w:usb3="00000000" w:csb0="000001FF" w:csb1="00000000"/>
+    <w:sig w:usb0="E0002AFF" w:usb1="C0007841" w:usb2="00000009" w:usb3="00000000" w:csb0="000001FF" w:csb1="00000000"/>
   </w:font>
   <w:font w:name="SimSun">
     <w:altName w:val="宋体"/>
@@ -6351,19 +6468,19 @@
   </w:font>
   <w:font w:name="SimHei">
     <w:altName w:val="黑体"/>
-    <w:panose1 w:val="02010600030101010101"/>
+    <w:panose1 w:val="02010609060101010101"/>
     <w:charset w:val="86"/>
     <w:family w:val="modern"/>
-    <w:notTrueType/>
     <w:pitch w:val="fixed"/>
-    <w:sig w:usb0="00000001" w:usb1="080E0000" w:usb2="00000010" w:usb3="00000000" w:csb0="00040000" w:csb1="00000000"/>
+    <w:sig w:usb0="800002BF" w:usb1="38CF7CFA" w:usb2="00000016" w:usb3="00000000" w:csb0="00040001" w:csb1="00000000"/>
   </w:font>
   <w:font w:name="Segoe UI">
-    <w:panose1 w:val="020B0502040204020203"/>
+    <w:panose1 w:val="00000000000000000000"/>
     <w:charset w:val="00"/>
     <w:family w:val="swiss"/>
+    <w:notTrueType/>
     <w:pitch w:val="variable"/>
-    <w:sig w:usb0="E4002EFF" w:usb1="C000E47F" w:usb2="00000009" w:usb3="00000000" w:csb0="000001FF" w:csb1="00000000"/>
+    <w:sig w:usb0="00000003" w:usb1="00000000" w:usb2="00000000" w:usb3="00000000" w:csb0="00000001" w:csb1="00000000"/>
   </w:font>
   <w:font w:name="Consolas">
     <w:panose1 w:val="020B0609020204030204"/>
@@ -6406,6 +6523,7 @@
     <w:rsidRoot w:val="0039740F"/>
     <w:rsid w:val="0039740F"/>
     <w:rsid w:val="00604FA8"/>
+    <w:rsid w:val="00762DC9"/>
     <w:rsid w:val="00821004"/>
     <w:rsid w:val="008B6992"/>
     <w:rsid w:val="00C30554"/>
@@ -7516,7 +7634,7 @@
 </file>
 
 <file path=customXml/itemProps2.xml><?xml version="1.0" encoding="utf-8"?>
-<ds:datastoreItem xmlns:ds="http://schemas.openxmlformats.org/officeDocument/2006/customXml" ds:itemID="{A1497E92-DB96-464E-B56A-3832BE8B328E}">
+<ds:datastoreItem xmlns:ds="http://schemas.openxmlformats.org/officeDocument/2006/customXml" ds:itemID="{62314A45-1AA4-4322-8C42-B1426A64FD94}">
   <ds:schemaRefs>
     <ds:schemaRef ds:uri="http://schemas.openxmlformats.org/officeDocument/2006/bibliography"/>
   </ds:schemaRefs>

</xml_diff>